<commit_message>
Fixed #111 Replace gd: by m:
</commit_message>
<xml_diff>
--- a/tests/org.obeonetwork.m2doc.tests/resources/repetition/missingExpression/missingExpression-expected-validation.docx
+++ b/tests/org.obeonetwork.m2doc.tests/resources/repetition/missingExpression/missingExpression-expected-validation.docx
@@ -48,10 +48,10 @@
         <w:t>Couldn't validate the expression</w:t>
       </w:r>
       <w:r>
+        <w:t xml:space="preserve">    </w:t>
+      </w:r>
+      <w:r>
         <w:instrText xml:space="preserve">for v | </w:instrText>
-      </w:r>
-      <w:r>
-        <w:t xml:space="preserve">    </w:t>
       </w:r>
       <w:r>
         <w:fldChar w:fldCharType="end"/>
@@ -73,7 +73,7 @@
           <w:sz w:val="32"/>
           <w:highlight w:val="lightGray"/>
         </w:rPr>
-        <w:t>Malformed tag gd:for : no query expression specified. v |</w:t>
+        <w:t>Malformed tag m:for : no query expression specified. v |</w:t>
       </w:r>
       <w:r>
         <w:t xml:space="preserve">    </w:t>

</xml_diff>